<commit_message>
Updating documentation to use TOF sensor
</commit_message>
<xml_diff>
--- a/documentation/Hardware (Ceng 317)/Ceng317_Proposal_ResistorValueRecognizer_Kaur-Woo.docx
+++ b/documentation/Hardware (Ceng 317)/Ceng317_Proposal_ResistorValueRecognizer_Kaur-Woo.docx
@@ -185,7 +185,13 @@
         <w:rPr>
           <w:noProof/>
         </w:rPr>
-        <w:t>ultrasonic sensor , luminosity sensor, camera</w:t>
+        <w:t xml:space="preserve">Time-of-flight </w:t>
+      </w:r>
+      <w:r>
+        <w:rPr>
+          <w:noProof/>
+        </w:rPr>
+        <w:t>sensor , luminosity sensor, camera</w:t>
       </w:r>
       <w:r>
         <w:rPr>
@@ -380,7 +386,55 @@
         <w:rPr>
           <w:noProof/>
         </w:rPr>
-        <w:t>When a component is inserted into a processing area, image processing and machine learning will be used to recognize resistor values through object and colour recognition. Once the resistor's value has been found, this can be logged in a database to track usage. This information can be accessed by an Android app so the user’s ID can be used to look up their history. An ultrasonic sensor will be used to detect when an object is inserted. As image processing techniques are dependent on lighting, a luminosity sensor will be used to trigger a lighting system to ensure ideal lighting conditions are always present. The ultrasonic sensor will then trigger both the camera and the lighting system for greater energy efficiency.</w:t>
+        <w:t>When a component is inserted into a processing area, image processing and machine learning will be used to recognize resistor values through object and colour recognition. Once the resistor's value has been found, this can be logged in a database to track usage. This information can be accessed by an Android app so the user’s ID can be used to look up their history. A</w:t>
+      </w:r>
+      <w:r>
+        <w:rPr>
+          <w:noProof/>
+        </w:rPr>
+        <w:t xml:space="preserve"> t</w:t>
+      </w:r>
+      <w:r>
+        <w:rPr>
+          <w:noProof/>
+        </w:rPr>
+        <w:t>ime-of-flight</w:t>
+      </w:r>
+      <w:r>
+        <w:rPr>
+          <w:noProof/>
+        </w:rPr>
+        <w:t xml:space="preserve"> </w:t>
+      </w:r>
+      <w:r>
+        <w:rPr>
+          <w:noProof/>
+        </w:rPr>
+        <w:t>sensor will be used to detect when an object is inserted. As image processing techniques are dependent on lighting, a luminosity sensor will be used to trigger a lighting system to ensure ideal lighting conditions are always present. The</w:t>
+      </w:r>
+      <w:r>
+        <w:rPr>
+          <w:noProof/>
+        </w:rPr>
+        <w:t xml:space="preserve"> </w:t>
+      </w:r>
+      <w:r>
+        <w:rPr>
+          <w:noProof/>
+        </w:rPr>
+        <w:t>t</w:t>
+      </w:r>
+      <w:r>
+        <w:rPr>
+          <w:noProof/>
+        </w:rPr>
+        <w:t>ime-of-flight</w:t>
+      </w:r>
+      <w:r>
+        <w:rPr>
+          <w:noProof/>
+        </w:rPr>
+        <w:t xml:space="preserve"> sensor will then trigger both the camera and the lighting system for greater energy efficiency.</w:t>
       </w:r>
       <w:r>
         <w:rPr>
@@ -397,15 +451,31 @@
         <w:t>Existing products on the market include [1]. I have searched for prior art via Humber’s IEEE subscription selecting “</w:t>
       </w:r>
       <w:r>
-        <w:t>My Subscribed Content</w:t>
-      </w:r>
-      <w:r>
-        <w:t>”[2] and have found and read [3] which provides insight into similar efforts.</w:t>
-      </w:r>
-    </w:p>
-    <w:p>
-      <w:r>
-        <w:t>In the Computer Engineering Technology program we have learned about the following topics from the respective relevant courses:</w:t>
+        <w:t xml:space="preserve">My Subscribed </w:t>
+      </w:r>
+      <w:proofErr w:type="gramStart"/>
+      <w:r>
+        <w:t>Content</w:t>
+      </w:r>
+      <w:r>
+        <w:t>”[</w:t>
+      </w:r>
+      <w:proofErr w:type="gramEnd"/>
+      <w:r>
+        <w:t>2] and have found and read [3] which provides insight into similar efforts.</w:t>
+      </w:r>
+    </w:p>
+    <w:p>
+      <w:r>
+        <w:t xml:space="preserve">In the Computer Engineering Technology </w:t>
+      </w:r>
+      <w:proofErr w:type="gramStart"/>
+      <w:r>
+        <w:t>program</w:t>
+      </w:r>
+      <w:proofErr w:type="gramEnd"/>
+      <w:r>
+        <w:t xml:space="preserve"> we have learned about the following topics from the respective relevant courses:</w:t>
       </w:r>
     </w:p>
     <w:p>
@@ -417,7 +487,15 @@
         <w:spacing w:before="0" w:after="0" w:line="240" w:lineRule="auto"/>
       </w:pPr>
       <w:r>
-        <w:t>Java Docs from CENG 212 Programming Techniques In Java,</w:t>
+        <w:t xml:space="preserve">Java Docs from CENG 212 Programming Techniques </w:t>
+      </w:r>
+      <w:proofErr w:type="gramStart"/>
+      <w:r>
+        <w:t>In</w:t>
+      </w:r>
+      <w:proofErr w:type="gramEnd"/>
+      <w:r>
+        <w:t xml:space="preserve"> Java,</w:t>
       </w:r>
     </w:p>
     <w:p>
@@ -429,7 +507,15 @@
         <w:spacing w:before="0" w:after="0" w:line="240" w:lineRule="auto"/>
       </w:pPr>
       <w:r>
-        <w:t>Construction of circuits from CENG 215 Digital And Interfacing Systems,</w:t>
+        <w:t xml:space="preserve">Construction of circuits from CENG 215 Digital </w:t>
+      </w:r>
+      <w:proofErr w:type="gramStart"/>
+      <w:r>
+        <w:t>And</w:t>
+      </w:r>
+      <w:proofErr w:type="gramEnd"/>
+      <w:r>
+        <w:t xml:space="preserve"> Interfacing Systems,</w:t>
       </w:r>
     </w:p>
     <w:p>
@@ -466,7 +552,15 @@
       </w:pPr>
       <w:r>
         <w:lastRenderedPageBreak/>
-        <w:t>SQL from CENG 254 Database With Java,</w:t>
+        <w:t xml:space="preserve">SQL from CENG 254 Database </w:t>
+      </w:r>
+      <w:proofErr w:type="gramStart"/>
+      <w:r>
+        <w:t>With</w:t>
+      </w:r>
+      <w:proofErr w:type="gramEnd"/>
+      <w:r>
+        <w:t xml:space="preserve"> Java,</w:t>
       </w:r>
     </w:p>
     <w:p>
@@ -729,7 +823,15 @@
         <w:t xml:space="preserve">rough </w:t>
       </w:r>
       <w:r>
-        <w:t>effort and non-labour estimates respectively for each phase.</w:t>
+        <w:t>effort and non-</w:t>
+      </w:r>
+      <w:proofErr w:type="spellStart"/>
+      <w:r>
+        <w:t>labour</w:t>
+      </w:r>
+      <w:proofErr w:type="spellEnd"/>
+      <w:r>
+        <w:t xml:space="preserve"> estimates respectively for each phase.</w:t>
       </w:r>
       <w:r>
         <w:t xml:space="preserve"> A Gantt chart will be added by week 3 to provide more project schedule details and a more complete budget will be added by week 4. It is important to start tasks as soon as possible to be able to meet deadlines.</w:t>
@@ -749,7 +851,33 @@
         <w:rPr>
           <w:noProof/>
         </w:rPr>
-        <w:t>cast acrylic for component casings, ultrasonic sensor, luminosity sensor, Raspberry Pi camera module, assorted screws, standoffs, and bolts</w:t>
+        <w:t>cast acrylic for component casings,</w:t>
+      </w:r>
+      <w:r>
+        <w:rPr>
+          <w:noProof/>
+        </w:rPr>
+        <w:t xml:space="preserve"> </w:t>
+      </w:r>
+      <w:r>
+        <w:rPr>
+          <w:noProof/>
+        </w:rPr>
+        <w:t>t</w:t>
+      </w:r>
+      <w:bookmarkStart w:id="0" w:name="_GoBack"/>
+      <w:bookmarkEnd w:id="0"/>
+      <w:r>
+        <w:rPr>
+          <w:noProof/>
+        </w:rPr>
+        <w:t>ime-of-flight</w:t>
+      </w:r>
+      <w:r>
+        <w:rPr>
+          <w:noProof/>
+        </w:rPr>
+        <w:t xml:space="preserve"> sensor, luminosity sensor, Raspberry Pi camera module, assorted screws, standoffs, and bolts</w:t>
       </w:r>
       <w:r>
         <w:rPr>
@@ -933,10 +1061,7 @@
       </w:r>
     </w:p>
     <w:p/>
-    <w:p>
-      <w:bookmarkStart w:id="0" w:name="_GoBack"/>
-      <w:bookmarkEnd w:id="0"/>
-    </w:p>
+    <w:p/>
     <w:sectPr>
       <w:footerReference w:type="default" r:id="rId7"/>
       <w:pgSz w:w="12240" w:h="15840" w:code="1"/>

</xml_diff>